<commit_message>
Auto commit on 2025-04-25
</commit_message>
<xml_diff>
--- a/dcddcb/报告/何予琦电磁场与电磁波实验1.docx
+++ b/dcddcb/报告/何予琦电磁场与电磁波实验1.docx
@@ -505,6 +505,7 @@
     <w:p>
       <w:pPr>
         <w:numPr>
+          <w:ilvl w:val="0"/>
           <w:numId w:val="0"/>
         </w:numPr>
         <w:ind w:firstLine="480" w:firstLineChars="200"/>
@@ -826,6 +827,7 @@
     <w:p>
       <w:pPr>
         <w:numPr>
+          <w:ilvl w:val="0"/>
           <w:numId w:val="0"/>
         </w:numPr>
         <w:jc w:val="left"/>
@@ -929,6 +931,8 @@
         </w:rPr>
         <w:t>回波损耗S11</w:t>
       </w:r>
+      <w:bookmarkStart w:id="0" w:name="_GoBack"/>
+      <w:bookmarkEnd w:id="0"/>
     </w:p>
     <w:p>
       <w:pPr>
@@ -991,6 +995,7 @@
     <w:p>
       <w:pPr>
         <w:numPr>
+          <w:ilvl w:val="0"/>
           <w:numId w:val="0"/>
         </w:numPr>
         <w:ind w:firstLine="436" w:firstLineChars="200"/>
@@ -1671,8 +1676,6 @@
           <w:sz w:val="24"/>
         </w:rPr>
       </w:pPr>
-      <w:bookmarkStart w:id="0" w:name="_GoBack"/>
-      <w:bookmarkEnd w:id="0"/>
       <w:r>
         <w:rPr>
           <w:rFonts w:hint="eastAsia" w:ascii="宋体" w:hAnsi="宋体"/>
@@ -1839,7 +1842,7 @@
     <w:sdtPr>
       <w:id w:val="-801925806"/>
       <w:docPartObj>
-        <w:docPartGallery w:val="AutoText"/>
+        <w:docPartGallery w:val="autotext"/>
       </w:docPartObj>
     </w:sdtPr>
     <w:sdtContent>
@@ -2186,7 +2189,7 @@
     <w:lsdException w:uiPriority="99" w:name="Document Map"/>
     <w:lsdException w:uiPriority="99" w:name="Plain Text"/>
     <w:lsdException w:uiPriority="99" w:name="E-mail Signature"/>
-    <w:lsdException w:uiPriority="99" w:name="Normal (Web)"/>
+    <w:lsdException w:qFormat="1" w:uiPriority="99" w:name="Normal (Web)"/>
     <w:lsdException w:uiPriority="99" w:name="HTML Acronym"/>
     <w:lsdException w:uiPriority="99" w:name="HTML Address"/>
     <w:lsdException w:uiPriority="99" w:name="HTML Cite"/>
@@ -2461,6 +2464,7 @@
     <w:basedOn w:val="1"/>
     <w:semiHidden/>
     <w:unhideWhenUsed/>
+    <w:qFormat/>
     <w:uiPriority w:val="99"/>
     <w:rPr>
       <w:sz w:val="24"/>
@@ -2489,6 +2493,7 @@
     <w:name w:val="页脚 Char"/>
     <w:basedOn w:val="8"/>
     <w:link w:val="4"/>
+    <w:qFormat/>
     <w:uiPriority w:val="99"/>
     <w:rPr>
       <w:sz w:val="18"/>
@@ -2500,6 +2505,7 @@
     <w:basedOn w:val="8"/>
     <w:link w:val="3"/>
     <w:semiHidden/>
+    <w:qFormat/>
     <w:uiPriority w:val="99"/>
     <w:rPr>
       <w:sz w:val="18"/>

</xml_diff>